<commit_message>
Bulid table manual and append it into document
</commit_message>
<xml_diff>
--- a/BillDemo.docx
+++ b/BillDemo.docx
@@ -13,29 +13,261 @@
         <w:t>Evaluation Only. Created with Aspose.Words. Copyright 2003-2021 Aspose Pty Ltd.</w:t>
       </w:r>
     </w:p>
-    <w:p/>
     <w:p>
+      <w:pPr>
+        <w:rPr>
+          <w:rFonts w:ascii="Gotham Book" w:eastAsia="Gotham Book" w:hAnsi="Gotham Book" w:cs="Gotham Book"/>
+          <w:sz w:val="24"/>
+        </w:rPr>
+      </w:pPr>
+    </w:p>
+    <w:p>
+      <w:pPr>
+        <w:rPr>
+          <w:rFonts w:ascii="Gotham Book" w:eastAsia="Gotham Book" w:hAnsi="Gotham Book" w:cs="Gotham Book"/>
+          <w:sz w:val="24"/>
+        </w:rPr>
+      </w:pPr>
       <w:r>
+        <w:rPr>
+          <w:rFonts w:ascii="Gotham Book" w:eastAsia="Gotham Book" w:hAnsi="Gotham Book" w:cs="Gotham Book"/>
+          <w:sz w:val="24"/>
+        </w:rPr>
         <w:t>1234 Power Grid Way</w:t>
       </w:r>
     </w:p>
     <w:p>
+      <w:pPr>
+        <w:rPr>
+          <w:rFonts w:ascii="Gotham Book" w:eastAsia="Gotham Book" w:hAnsi="Gotham Book" w:cs="Gotham Book"/>
+          <w:sz w:val="24"/>
+        </w:rPr>
+      </w:pPr>
       <w:r>
+        <w:rPr>
+          <w:rFonts w:ascii="Gotham Book" w:eastAsia="Gotham Book" w:hAnsi="Gotham Book" w:cs="Gotham Book"/>
+          <w:sz w:val="24"/>
+        </w:rPr>
         <w:t>Electri City, PA 98765-4321</w:t>
       </w:r>
     </w:p>
     <w:p>
+      <w:pPr>
+        <w:rPr>
+          <w:rFonts w:ascii="Gotham Book" w:eastAsia="Gotham Book" w:hAnsi="Gotham Book" w:cs="Gotham Book"/>
+          <w:sz w:val="24"/>
+        </w:rPr>
+      </w:pPr>
       <w:r>
+        <w:rPr>
+          <w:rFonts w:ascii="Gotham Book" w:eastAsia="Gotham Book" w:hAnsi="Gotham Book" w:cs="Gotham Book"/>
+          <w:sz w:val="24"/>
+        </w:rPr>
         <w:t>1-800-POWER-UP</w:t>
       </w:r>
     </w:p>
     <w:p>
+      <w:pPr>
+        <w:rPr>
+          <w:rFonts w:ascii="Gotham Book" w:eastAsia="Gotham Book" w:hAnsi="Gotham Book" w:cs="Gotham Book"/>
+          <w:sz w:val="24"/>
+        </w:rPr>
+      </w:pPr>
       <w:r>
+        <w:rPr>
+          <w:rFonts w:ascii="Gotham Book" w:eastAsia="Gotham Book" w:hAnsi="Gotham Book" w:cs="Gotham Book"/>
+          <w:sz w:val="24"/>
+        </w:rPr>
         <w:t>help@Globomantics.kwh</w:t>
       </w:r>
     </w:p>
-    <w:p/>
-    <w:p/>
+    <w:p>
+      <w:pPr>
+        <w:rPr>
+          <w:rFonts w:ascii="Gotham Book" w:eastAsia="Gotham Book" w:hAnsi="Gotham Book" w:cs="Gotham Book"/>
+          <w:sz w:val="24"/>
+        </w:rPr>
+      </w:pPr>
+    </w:p>
+    <w:p>
+      <w:pPr>
+        <w:rPr>
+          <w:rFonts w:ascii="Gotham Book" w:eastAsia="Gotham Book" w:hAnsi="Gotham Book" w:cs="Gotham Book"/>
+          <w:sz w:val="24"/>
+        </w:rPr>
+      </w:pPr>
+      <w:r>
+        <w:pict>
+          <v:shapetype id="_x0000_t202" coordsize="21600,21600" o:spt="202" path="m,l,21600r21600,l21600,xe">
+            <v:stroke joinstyle="miter"/>
+            <v:path gradientshapeok="t" o:connecttype="rect"/>
+          </v:shapetype>
+          <v:shape id="_x0000_s1025" type="#_x0000_t202" style="width:170pt;height:65pt;margin-top:35pt;margin-left:0;mso-position-horizontal:right;mso-position-horizontal-relative:margin;mso-position-vertical-relative:margin;position:absolute;z-index:251658240" stroked="f">
+            <v:path strokeok="f" textboxrect="0,0,21600,21600"/>
+            <v:textbox>
+              <w:txbxContent>
+                <w:tbl>
+                  <w:tblPr>
+                    <w:tblBorders>
+                      <w:top w:val="single" w:sz="4" w:space="0" w:color="auto"/>
+                      <w:left w:val="single" w:sz="4" w:space="0" w:color="auto"/>
+                      <w:bottom w:val="single" w:sz="4" w:space="0" w:color="auto"/>
+                      <w:right w:val="single" w:sz="4" w:space="0" w:color="auto"/>
+                      <w:insideH w:val="single" w:sz="4" w:space="0" w:color="auto"/>
+                      <w:insideV w:val="single" w:sz="4" w:space="0" w:color="auto"/>
+                    </w:tblBorders>
+                    <w:tblCellMar>
+                      <w:left w:w="108" w:type="dxa"/>
+                      <w:right w:w="108" w:type="dxa"/>
+                    </w:tblCellMar>
+                  </w:tblPr>
+                  <w:tblGrid>
+                    <w:gridCol w:w="1902"/>
+                    <w:gridCol w:w="1093"/>
+                  </w:tblGrid>
+                  <w:tr>
+                    <w:tblPrEx>
+                      <w:tblBorders>
+                        <w:top w:val="single" w:sz="4" w:space="0" w:color="auto"/>
+                        <w:left w:val="single" w:sz="4" w:space="0" w:color="auto"/>
+                        <w:bottom w:val="single" w:sz="4" w:space="0" w:color="auto"/>
+                        <w:right w:val="single" w:sz="4" w:space="0" w:color="auto"/>
+                        <w:insideH w:val="single" w:sz="4" w:space="0" w:color="auto"/>
+                        <w:insideV w:val="single" w:sz="4" w:space="0" w:color="auto"/>
+                      </w:tblBorders>
+                      <w:tblCellMar>
+                        <w:left w:w="108" w:type="dxa"/>
+                        <w:right w:w="108" w:type="dxa"/>
+                      </w:tblCellMar>
+                    </w:tblPrEx>
+                    <w:tc>
+                      <w:tcPr>
+                        <w:vAlign w:val="center"/>
+                      </w:tcPr>
+                      <w:p>
+                        <w:pPr>
+                          <w:jc w:val="center"/>
+                        </w:pPr>
+                        <w:r>
+                          <w:rPr>
+                            <w:rFonts w:ascii="Gotham Book" w:eastAsia="Gotham Book" w:hAnsi="Gotham Book" w:cs="Gotham Book"/>
+                            <w:sz w:val="24"/>
+                          </w:rPr>
+                          <w:t>Account Number</w:t>
+                        </w:r>
+                      </w:p>
+                    </w:tc>
+                    <w:tc>
+                      <w:tcPr>
+                        <w:vAlign w:val="center"/>
+                      </w:tcPr>
+                      <w:p>
+                        <w:pPr>
+                          <w:jc w:val="center"/>
+                        </w:pPr>
+                        <w:r>
+                          <w:rPr>
+                            <w:rFonts w:ascii="Gotham Book" w:eastAsia="Gotham Book" w:hAnsi="Gotham Book" w:cs="Gotham Book"/>
+                            <w:sz w:val="24"/>
+                          </w:rPr>
+                          <w:t>12345</w:t>
+                        </w:r>
+                      </w:p>
+                    </w:tc>
+                  </w:tr>
+                  <w:tr>
+                    <w:tblPrEx>
+                      <w:tblCellMar>
+                        <w:left w:w="108" w:type="dxa"/>
+                        <w:right w:w="108" w:type="dxa"/>
+                      </w:tblCellMar>
+                    </w:tblPrEx>
+                    <w:tc>
+                      <w:tcPr>
+                        <w:vAlign w:val="center"/>
+                      </w:tcPr>
+                      <w:p>
+                        <w:pPr>
+                          <w:jc w:val="center"/>
+                        </w:pPr>
+                        <w:r>
+                          <w:rPr>
+                            <w:rFonts w:ascii="Gotham Book" w:eastAsia="Gotham Book" w:hAnsi="Gotham Book" w:cs="Gotham Book"/>
+                            <w:sz w:val="24"/>
+                          </w:rPr>
+                          <w:t>Amount Due</w:t>
+                        </w:r>
+                      </w:p>
+                    </w:tc>
+                    <w:tc>
+                      <w:tcPr>
+                        <w:vAlign w:val="center"/>
+                      </w:tcPr>
+                      <w:p>
+                        <w:pPr>
+                          <w:jc w:val="center"/>
+                        </w:pPr>
+                        <w:r>
+                          <w:rPr>
+                            <w:rFonts w:ascii="Gotham Book" w:eastAsia="Gotham Book" w:hAnsi="Gotham Book" w:cs="Gotham Book"/>
+                            <w:sz w:val="24"/>
+                          </w:rPr>
+                          <w:t>$88.30</w:t>
+                        </w:r>
+                      </w:p>
+                    </w:tc>
+                  </w:tr>
+                  <w:tr>
+                    <w:tblPrEx>
+                      <w:tblCellMar>
+                        <w:left w:w="108" w:type="dxa"/>
+                        <w:right w:w="108" w:type="dxa"/>
+                      </w:tblCellMar>
+                    </w:tblPrEx>
+                    <w:tc>
+                      <w:tcPr>
+                        <w:vAlign w:val="center"/>
+                      </w:tcPr>
+                      <w:p>
+                        <w:pPr>
+                          <w:jc w:val="center"/>
+                        </w:pPr>
+                        <w:r>
+                          <w:rPr>
+                            <w:rFonts w:ascii="Gotham Book" w:eastAsia="Gotham Book" w:hAnsi="Gotham Book" w:cs="Gotham Book"/>
+                            <w:sz w:val="24"/>
+                          </w:rPr>
+                          <w:t>Due Date</w:t>
+                        </w:r>
+                      </w:p>
+                    </w:tc>
+                    <w:tc>
+                      <w:tcPr>
+                        <w:vAlign w:val="center"/>
+                      </w:tcPr>
+                      <w:p>
+                        <w:pPr>
+                          <w:jc w:val="center"/>
+                        </w:pPr>
+                        <w:r>
+                          <w:rPr>
+                            <w:rFonts w:ascii="Gotham Book" w:eastAsia="Gotham Book" w:hAnsi="Gotham Book" w:cs="Gotham Book"/>
+                            <w:sz w:val="24"/>
+                          </w:rPr>
+                          <w:t>2/5/2016</w:t>
+                        </w:r>
+                      </w:p>
+                    </w:tc>
+                  </w:tr>
+                </w:tbl>
+                <w:p/>
+              </w:txbxContent>
+            </v:textbox>
+            <w10:wrap anchorx="margin" anchory="margin"/>
+          </v:shape>
+        </w:pict>
+      </w:r>
+    </w:p>
     <w:sectPr>
       <w:headerReference w:type="default" r:id="rId4"/>
       <w:footerReference w:type="default" r:id="rId5"/>
@@ -78,7 +310,7 @@
           </wp:positionV>
           <wp:extent cx="5943600" cy="3230217"/>
           <wp:wrapNone/>
-          <wp:docPr id="100001" name=""/>
+          <wp:docPr id="100002" name=""/>
           <wp:cNvGraphicFramePr>
             <a:graphicFrameLocks xmlns:a="http://schemas.openxmlformats.org/drawingml/2006/main" noChangeAspect="1"/>
           </wp:cNvGraphicFramePr>
@@ -86,7 +318,7 @@
             <a:graphicData uri="http://schemas.openxmlformats.org/drawingml/2006/picture">
               <pic:pic xmlns:pic="http://schemas.openxmlformats.org/drawingml/2006/picture">
                 <pic:nvPicPr>
-                  <pic:cNvPr id="100001" name=""/>
+                  <pic:cNvPr id="100002" name=""/>
                   <pic:cNvPicPr>
                     <a:picLocks noChangeAspect="1"/>
                   </pic:cNvPicPr>

</xml_diff>

<commit_message>
Append  details Table into document
</commit_message>
<xml_diff>
--- a/BillDemo.docx
+++ b/BillDemo.docx
@@ -93,6 +93,7 @@
       <w:pPr>
         <w:rPr>
           <w:rFonts w:ascii="Gotham Book" w:eastAsia="Gotham Book" w:hAnsi="Gotham Book" w:cs="Gotham Book"/>
+          <w:b/>
           <w:sz w:val="24"/>
         </w:rPr>
       </w:pPr>
@@ -102,7 +103,7 @@
             <v:stroke joinstyle="miter"/>
             <v:path gradientshapeok="t" o:connecttype="rect"/>
           </v:shapetype>
-          <v:shape id="_x0000_s1025" type="#_x0000_t202" style="width:170pt;height:65pt;margin-top:35pt;margin-left:0;mso-position-horizontal:right;mso-position-horizontal-relative:margin;mso-position-vertical-relative:margin;position:absolute;z-index:251658240" stroked="f">
+          <v:shape id="_x0000_s1025" type="#_x0000_t202" style="width:182pt;height:65pt;margin-top:0;margin-left:0;mso-position-horizontal:right;mso-position-horizontal-relative:margin;mso-position-vertical-relative:margin;position:absolute;z-index:251658240" stroked="f">
             <v:path strokeok="f" textboxrect="0,0,21600,21600"/>
             <v:textbox>
               <w:txbxContent>
@@ -267,6 +268,571 @@
           </v:shape>
         </w:pict>
       </w:r>
+    </w:p>
+    <w:p>
+      <w:pPr>
+        <w:rPr>
+          <w:rFonts w:ascii="Gotham Book" w:eastAsia="Gotham Book" w:hAnsi="Gotham Book" w:cs="Gotham Book"/>
+          <w:b/>
+          <w:sz w:val="24"/>
+        </w:rPr>
+      </w:pPr>
+      <w:r>
+        <w:rPr>
+          <w:rFonts w:ascii="Gotham Book" w:eastAsia="Gotham Book" w:hAnsi="Gotham Book" w:cs="Gotham Book"/>
+          <w:b/>
+          <w:sz w:val="24"/>
+        </w:rPr>
+        <w:t>BILLING DETAILS</w:t>
+      </w:r>
+    </w:p>
+    <w:tbl>
+      <w:tblPr>
+        <w:tblW w:w="5000" w:type="pct"/>
+        <w:tblBorders>
+          <w:top w:val="single" w:sz="4" w:space="0" w:color="auto"/>
+          <w:left w:val="single" w:sz="4" w:space="0" w:color="auto"/>
+          <w:bottom w:val="single" w:sz="4" w:space="0" w:color="auto"/>
+          <w:right w:val="single" w:sz="4" w:space="0" w:color="auto"/>
+          <w:insideH w:val="single" w:sz="4" w:space="0" w:color="auto"/>
+          <w:insideV w:val="single" w:sz="4" w:space="0" w:color="auto"/>
+        </w:tblBorders>
+        <w:tblCellMar>
+          <w:left w:w="108" w:type="dxa"/>
+          <w:right w:w="108" w:type="dxa"/>
+        </w:tblCellMar>
+      </w:tblPr>
+      <w:tblGrid>
+        <w:gridCol w:w="7468"/>
+        <w:gridCol w:w="1872"/>
+      </w:tblGrid>
+      <w:tr>
+        <w:tblPrEx>
+          <w:tblW w:w="5000" w:type="pct"/>
+          <w:tblBorders>
+            <w:top w:val="single" w:sz="4" w:space="0" w:color="auto"/>
+            <w:left w:val="single" w:sz="4" w:space="0" w:color="auto"/>
+            <w:bottom w:val="single" w:sz="4" w:space="0" w:color="auto"/>
+            <w:right w:val="single" w:sz="4" w:space="0" w:color="auto"/>
+            <w:insideH w:val="single" w:sz="4" w:space="0" w:color="auto"/>
+            <w:insideV w:val="single" w:sz="4" w:space="0" w:color="auto"/>
+          </w:tblBorders>
+          <w:tblCellMar>
+            <w:left w:w="108" w:type="dxa"/>
+            <w:right w:w="108" w:type="dxa"/>
+          </w:tblCellMar>
+        </w:tblPrEx>
+        <w:trPr>
+          <w:trHeight w:val="400"/>
+        </w:trPr>
+        <w:tc>
+          <w:tcPr>
+            <w:tcBorders>
+              <w:top w:val="single" w:sz="16" w:space="0" w:color="auto"/>
+              <w:left w:val="nil"/>
+              <w:bottom w:val="nil"/>
+              <w:right w:val="nil"/>
+            </w:tcBorders>
+            <w:vAlign w:val="center"/>
+          </w:tcPr>
+          <w:p>
+            <w:pPr>
+              <w:rPr>
+                <w:rFonts w:ascii="Gotham Book" w:eastAsia="Gotham Book" w:hAnsi="Gotham Book" w:cs="Gotham Book"/>
+                <w:b w:val="0"/>
+                <w:sz w:val="24"/>
+              </w:rPr>
+            </w:pPr>
+            <w:r>
+              <w:rPr>
+                <w:rFonts w:ascii="Gotham Book" w:eastAsia="Gotham Book" w:hAnsi="Gotham Book" w:cs="Gotham Book"/>
+                <w:b w:val="0"/>
+                <w:sz w:val="24"/>
+              </w:rPr>
+              <w:t>Total From Last Bill</w:t>
+            </w:r>
+          </w:p>
+        </w:tc>
+        <w:tc>
+          <w:tcPr>
+            <w:tcBorders>
+              <w:top w:val="single" w:sz="16" w:space="0" w:color="auto"/>
+              <w:left w:val="nil"/>
+              <w:bottom w:val="nil"/>
+              <w:right w:val="nil"/>
+            </w:tcBorders>
+            <w:vAlign w:val="center"/>
+          </w:tcPr>
+          <w:p>
+            <w:pPr>
+              <w:rPr>
+                <w:rFonts w:ascii="Gotham Book" w:eastAsia="Gotham Book" w:hAnsi="Gotham Book" w:cs="Gotham Book"/>
+                <w:b w:val="0"/>
+                <w:sz w:val="24"/>
+              </w:rPr>
+            </w:pPr>
+            <w:r>
+              <w:rPr>
+                <w:rFonts w:ascii="Gotham Book" w:eastAsia="Gotham Book" w:hAnsi="Gotham Book" w:cs="Gotham Book"/>
+                <w:b w:val="0"/>
+                <w:sz w:val="24"/>
+              </w:rPr>
+              <w:t>$78.75</w:t>
+            </w:r>
+          </w:p>
+        </w:tc>
+      </w:tr>
+      <w:tr>
+        <w:tblPrEx>
+          <w:tblW w:w="5000" w:type="pct"/>
+          <w:tblCellMar>
+            <w:left w:w="108" w:type="dxa"/>
+            <w:right w:w="108" w:type="dxa"/>
+          </w:tblCellMar>
+        </w:tblPrEx>
+        <w:trPr>
+          <w:trHeight w:val="400"/>
+        </w:trPr>
+        <w:tc>
+          <w:tcPr>
+            <w:tcBorders>
+              <w:top w:val="nil"/>
+              <w:left w:val="nil"/>
+              <w:bottom w:val="nil"/>
+              <w:right w:val="nil"/>
+            </w:tcBorders>
+            <w:vAlign w:val="center"/>
+          </w:tcPr>
+          <w:p>
+            <w:pPr>
+              <w:rPr>
+                <w:rFonts w:ascii="Gotham Book" w:eastAsia="Gotham Book" w:hAnsi="Gotham Book" w:cs="Gotham Book"/>
+                <w:b w:val="0"/>
+                <w:sz w:val="24"/>
+              </w:rPr>
+            </w:pPr>
+            <w:r>
+              <w:rPr>
+                <w:rFonts w:ascii="Gotham Book" w:eastAsia="Gotham Book" w:hAnsi="Gotham Book" w:cs="Gotham Book"/>
+                <w:b w:val="0"/>
+                <w:sz w:val="24"/>
+              </w:rPr>
+              <w:t>1/5/2016 Payment Received - Thank you!</w:t>
+            </w:r>
+          </w:p>
+        </w:tc>
+        <w:tc>
+          <w:tcPr>
+            <w:tcBorders>
+              <w:top w:val="nil"/>
+              <w:left w:val="nil"/>
+              <w:bottom w:val="nil"/>
+              <w:right w:val="nil"/>
+            </w:tcBorders>
+            <w:vAlign w:val="center"/>
+          </w:tcPr>
+          <w:p>
+            <w:pPr>
+              <w:rPr>
+                <w:rFonts w:ascii="Gotham Book" w:eastAsia="Gotham Book" w:hAnsi="Gotham Book" w:cs="Gotham Book"/>
+                <w:b w:val="0"/>
+                <w:sz w:val="24"/>
+              </w:rPr>
+            </w:pPr>
+            <w:r>
+              <w:rPr>
+                <w:rFonts w:ascii="Gotham Book" w:eastAsia="Gotham Book" w:hAnsi="Gotham Book" w:cs="Gotham Book"/>
+                <w:b w:val="0"/>
+                <w:sz w:val="24"/>
+              </w:rPr>
+              <w:t>$78.75</w:t>
+            </w:r>
+          </w:p>
+        </w:tc>
+      </w:tr>
+      <w:tr>
+        <w:tblPrEx>
+          <w:tblW w:w="5000" w:type="pct"/>
+          <w:tblCellMar>
+            <w:left w:w="108" w:type="dxa"/>
+            <w:right w:w="108" w:type="dxa"/>
+          </w:tblCellMar>
+        </w:tblPrEx>
+        <w:trPr>
+          <w:trHeight w:val="400"/>
+        </w:trPr>
+        <w:tc>
+          <w:tcPr>
+            <w:tcBorders>
+              <w:top w:val="single" w:sz="8" w:space="0" w:color="auto"/>
+              <w:left w:val="nil"/>
+              <w:bottom w:val="nil"/>
+              <w:right w:val="nil"/>
+            </w:tcBorders>
+            <w:vAlign w:val="center"/>
+          </w:tcPr>
+          <w:p>
+            <w:pPr>
+              <w:rPr>
+                <w:rFonts w:ascii="Gotham Book" w:eastAsia="Gotham Book" w:hAnsi="Gotham Book" w:cs="Gotham Book"/>
+                <w:b/>
+                <w:sz w:val="24"/>
+              </w:rPr>
+            </w:pPr>
+            <w:r>
+              <w:rPr>
+                <w:rFonts w:ascii="Gotham Book" w:eastAsia="Gotham Book" w:hAnsi="Gotham Book" w:cs="Gotham Book"/>
+                <w:b/>
+                <w:sz w:val="24"/>
+              </w:rPr>
+              <w:t>CURRENT CHARGES</w:t>
+            </w:r>
+          </w:p>
+        </w:tc>
+        <w:tc>
+          <w:tcPr>
+            <w:tcBorders>
+              <w:top w:val="single" w:sz="8" w:space="0" w:color="auto"/>
+              <w:left w:val="nil"/>
+              <w:bottom w:val="nil"/>
+              <w:right w:val="nil"/>
+            </w:tcBorders>
+            <w:vAlign w:val="center"/>
+          </w:tcPr>
+          <w:p>
+            <w:pPr>
+              <w:rPr>
+                <w:rFonts w:ascii="Gotham Book" w:eastAsia="Gotham Book" w:hAnsi="Gotham Book" w:cs="Gotham Book"/>
+                <w:b/>
+                <w:sz w:val="24"/>
+              </w:rPr>
+            </w:pPr>
+          </w:p>
+        </w:tc>
+      </w:tr>
+      <w:tr>
+        <w:tblPrEx>
+          <w:tblW w:w="5000" w:type="pct"/>
+          <w:tblCellMar>
+            <w:left w:w="108" w:type="dxa"/>
+            <w:right w:w="108" w:type="dxa"/>
+          </w:tblCellMar>
+        </w:tblPrEx>
+        <w:trPr>
+          <w:trHeight w:val="400"/>
+        </w:trPr>
+        <w:tc>
+          <w:tcPr>
+            <w:tcBorders>
+              <w:top w:val="nil"/>
+              <w:left w:val="nil"/>
+              <w:bottom w:val="nil"/>
+              <w:right w:val="nil"/>
+            </w:tcBorders>
+            <w:tcMar>
+              <w:left w:w="600" w:type="dxa"/>
+            </w:tcMar>
+            <w:vAlign w:val="center"/>
+          </w:tcPr>
+          <w:p>
+            <w:pPr>
+              <w:rPr>
+                <w:rFonts w:ascii="Gotham Book" w:eastAsia="Gotham Book" w:hAnsi="Gotham Book" w:cs="Gotham Book"/>
+                <w:b w:val="0"/>
+                <w:sz w:val="24"/>
+              </w:rPr>
+            </w:pPr>
+            <w:r>
+              <w:rPr>
+                <w:rFonts w:ascii="Gotham Book" w:eastAsia="Gotham Book" w:hAnsi="Gotham Book" w:cs="Gotham Book"/>
+                <w:b w:val="0"/>
+                <w:sz w:val="24"/>
+              </w:rPr>
+              <w:t>Current Charge 1/21/2016</w:t>
+            </w:r>
+          </w:p>
+        </w:tc>
+        <w:tc>
+          <w:tcPr>
+            <w:tcBorders>
+              <w:top w:val="nil"/>
+              <w:left w:val="nil"/>
+              <w:bottom w:val="nil"/>
+              <w:right w:val="nil"/>
+            </w:tcBorders>
+            <w:tcMar>
+              <w:left w:w="100" w:type="dxa"/>
+            </w:tcMar>
+            <w:vAlign w:val="center"/>
+          </w:tcPr>
+          <w:p>
+            <w:pPr>
+              <w:rPr>
+                <w:rFonts w:ascii="Gotham Book" w:eastAsia="Gotham Book" w:hAnsi="Gotham Book" w:cs="Gotham Book"/>
+                <w:b w:val="0"/>
+                <w:sz w:val="24"/>
+              </w:rPr>
+            </w:pPr>
+            <w:r>
+              <w:rPr>
+                <w:rFonts w:ascii="Gotham Book" w:eastAsia="Gotham Book" w:hAnsi="Gotham Book" w:cs="Gotham Book"/>
+                <w:b w:val="0"/>
+                <w:sz w:val="24"/>
+              </w:rPr>
+              <w:t>$87.43</w:t>
+            </w:r>
+          </w:p>
+        </w:tc>
+      </w:tr>
+      <w:tr>
+        <w:tblPrEx>
+          <w:tblW w:w="5000" w:type="pct"/>
+          <w:tblCellMar>
+            <w:left w:w="108" w:type="dxa"/>
+            <w:right w:w="108" w:type="dxa"/>
+          </w:tblCellMar>
+        </w:tblPrEx>
+        <w:trPr>
+          <w:trHeight w:val="400"/>
+        </w:trPr>
+        <w:tc>
+          <w:tcPr>
+            <w:tcBorders>
+              <w:top w:val="nil"/>
+              <w:left w:val="nil"/>
+              <w:bottom w:val="nil"/>
+              <w:right w:val="nil"/>
+            </w:tcBorders>
+            <w:tcMar>
+              <w:left w:w="600" w:type="dxa"/>
+            </w:tcMar>
+            <w:vAlign w:val="center"/>
+          </w:tcPr>
+          <w:p>
+            <w:pPr>
+              <w:rPr>
+                <w:rFonts w:ascii="Gotham Book" w:eastAsia="Gotham Book" w:hAnsi="Gotham Book" w:cs="Gotham Book"/>
+                <w:b w:val="0"/>
+                <w:sz w:val="24"/>
+              </w:rPr>
+            </w:pPr>
+            <w:r>
+              <w:rPr>
+                <w:rFonts w:ascii="Gotham Book" w:eastAsia="Gotham Book" w:hAnsi="Gotham Book" w:cs="Gotham Book"/>
+                <w:b w:val="0"/>
+                <w:sz w:val="24"/>
+              </w:rPr>
+              <w:t>Electri City Sales Tax @ 1.00%</w:t>
+            </w:r>
+          </w:p>
+        </w:tc>
+        <w:tc>
+          <w:tcPr>
+            <w:tcBorders>
+              <w:top w:val="nil"/>
+              <w:left w:val="nil"/>
+              <w:bottom w:val="nil"/>
+              <w:right w:val="nil"/>
+            </w:tcBorders>
+            <w:tcMar>
+              <w:left w:w="100" w:type="dxa"/>
+            </w:tcMar>
+            <w:vAlign w:val="center"/>
+          </w:tcPr>
+          <w:p>
+            <w:pPr>
+              <w:rPr>
+                <w:rFonts w:ascii="Gotham Book" w:eastAsia="Gotham Book" w:hAnsi="Gotham Book" w:cs="Gotham Book"/>
+                <w:b w:val="0"/>
+                <w:sz w:val="24"/>
+              </w:rPr>
+            </w:pPr>
+            <w:r>
+              <w:rPr>
+                <w:rFonts w:ascii="Gotham Book" w:eastAsia="Gotham Book" w:hAnsi="Gotham Book" w:cs="Gotham Book"/>
+                <w:b w:val="0"/>
+                <w:sz w:val="24"/>
+              </w:rPr>
+              <w:t>$0.87</w:t>
+            </w:r>
+          </w:p>
+        </w:tc>
+      </w:tr>
+      <w:tr>
+        <w:tblPrEx>
+          <w:tblW w:w="5000" w:type="pct"/>
+          <w:tblCellMar>
+            <w:left w:w="108" w:type="dxa"/>
+            <w:right w:w="108" w:type="dxa"/>
+          </w:tblCellMar>
+        </w:tblPrEx>
+        <w:trPr>
+          <w:trHeight w:val="400"/>
+        </w:trPr>
+        <w:tc>
+          <w:tcPr>
+            <w:tcBorders>
+              <w:top w:val="single" w:sz="8" w:space="0" w:color="auto"/>
+              <w:left w:val="nil"/>
+              <w:bottom w:val="nil"/>
+              <w:right w:val="nil"/>
+            </w:tcBorders>
+            <w:tcMar>
+              <w:left w:w="100" w:type="dxa"/>
+            </w:tcMar>
+            <w:vAlign w:val="center"/>
+          </w:tcPr>
+          <w:p>
+            <w:pPr>
+              <w:rPr>
+                <w:rFonts w:ascii="Gotham Book" w:eastAsia="Gotham Book" w:hAnsi="Gotham Book" w:cs="Gotham Book"/>
+                <w:b w:val="0"/>
+                <w:sz w:val="24"/>
+              </w:rPr>
+            </w:pPr>
+            <w:r>
+              <w:rPr>
+                <w:rFonts w:ascii="Gotham Book" w:eastAsia="Gotham Book" w:hAnsi="Gotham Book" w:cs="Gotham Book"/>
+                <w:b w:val="0"/>
+                <w:sz w:val="24"/>
+              </w:rPr>
+              <w:t>Bill Due Date</w:t>
+            </w:r>
+          </w:p>
+        </w:tc>
+        <w:tc>
+          <w:tcPr>
+            <w:tcBorders>
+              <w:top w:val="single" w:sz="8" w:space="0" w:color="auto"/>
+              <w:left w:val="nil"/>
+              <w:bottom w:val="nil"/>
+              <w:right w:val="nil"/>
+            </w:tcBorders>
+            <w:tcMar>
+              <w:left w:w="100" w:type="dxa"/>
+            </w:tcMar>
+            <w:vAlign w:val="center"/>
+          </w:tcPr>
+          <w:p>
+            <w:pPr>
+              <w:rPr>
+                <w:rFonts w:ascii="Gotham Book" w:eastAsia="Gotham Book" w:hAnsi="Gotham Book" w:cs="Gotham Book"/>
+                <w:b w:val="0"/>
+                <w:sz w:val="24"/>
+              </w:rPr>
+            </w:pPr>
+            <w:r>
+              <w:rPr>
+                <w:rFonts w:ascii="Gotham Book" w:eastAsia="Gotham Book" w:hAnsi="Gotham Book" w:cs="Gotham Book"/>
+                <w:b w:val="0"/>
+                <w:sz w:val="24"/>
+              </w:rPr>
+              <w:t>2/5/2016</w:t>
+            </w:r>
+          </w:p>
+        </w:tc>
+      </w:tr>
+      <w:tr>
+        <w:tblPrEx>
+          <w:tblW w:w="5000" w:type="pct"/>
+          <w:tblCellMar>
+            <w:left w:w="108" w:type="dxa"/>
+            <w:right w:w="108" w:type="dxa"/>
+          </w:tblCellMar>
+        </w:tblPrEx>
+        <w:trPr>
+          <w:trHeight w:val="400"/>
+        </w:trPr>
+        <w:tc>
+          <w:tcPr>
+            <w:tcBorders>
+              <w:top w:val="nil"/>
+              <w:left w:val="nil"/>
+              <w:bottom w:val="single" w:sz="16" w:space="0" w:color="auto"/>
+              <w:right w:val="nil"/>
+            </w:tcBorders>
+            <w:tcMar>
+              <w:left w:w="100" w:type="dxa"/>
+            </w:tcMar>
+            <w:vAlign w:val="center"/>
+          </w:tcPr>
+          <w:p>
+            <w:pPr>
+              <w:rPr>
+                <w:rFonts w:ascii="Gotham Book" w:eastAsia="Gotham Book" w:hAnsi="Gotham Book" w:cs="Gotham Book"/>
+                <w:b w:val="0"/>
+                <w:sz w:val="24"/>
+              </w:rPr>
+            </w:pPr>
+            <w:r>
+              <w:rPr>
+                <w:rFonts w:ascii="Gotham Book" w:eastAsia="Gotham Book" w:hAnsi="Gotham Book" w:cs="Gotham Book"/>
+                <w:b w:val="0"/>
+                <w:sz w:val="24"/>
+              </w:rPr>
+              <w:t>Total Amount Due</w:t>
+            </w:r>
+          </w:p>
+        </w:tc>
+        <w:tc>
+          <w:tcPr>
+            <w:tcBorders>
+              <w:top w:val="nil"/>
+              <w:left w:val="nil"/>
+              <w:bottom w:val="single" w:sz="16" w:space="0" w:color="auto"/>
+              <w:right w:val="nil"/>
+            </w:tcBorders>
+            <w:tcMar>
+              <w:left w:w="100" w:type="dxa"/>
+            </w:tcMar>
+            <w:vAlign w:val="center"/>
+          </w:tcPr>
+          <w:p>
+            <w:pPr>
+              <w:rPr>
+                <w:rFonts w:ascii="Gotham Book" w:eastAsia="Gotham Book" w:hAnsi="Gotham Book" w:cs="Gotham Book"/>
+                <w:b w:val="0"/>
+                <w:sz w:val="24"/>
+              </w:rPr>
+            </w:pPr>
+            <w:r>
+              <w:rPr>
+                <w:rFonts w:ascii="Gotham Book" w:eastAsia="Gotham Book" w:hAnsi="Gotham Book" w:cs="Gotham Book"/>
+                <w:b w:val="0"/>
+                <w:sz w:val="24"/>
+              </w:rPr>
+              <w:t>$88.30</w:t>
+            </w:r>
+          </w:p>
+        </w:tc>
+      </w:tr>
+    </w:tbl>
+    <w:p>
+      <w:pPr>
+        <w:rPr>
+          <w:rFonts w:ascii="Gotham Book" w:eastAsia="Gotham Book" w:hAnsi="Gotham Book" w:cs="Gotham Book"/>
+          <w:b w:val="0"/>
+          <w:sz w:val="24"/>
+        </w:rPr>
+      </w:pPr>
+    </w:p>
+    <w:p>
+      <w:pPr>
+        <w:rPr>
+          <w:rFonts w:ascii="Gotham Book" w:eastAsia="Gotham Book" w:hAnsi="Gotham Book" w:cs="Gotham Book"/>
+          <w:b w:val="0"/>
+          <w:sz w:val="24"/>
+        </w:rPr>
+      </w:pPr>
+    </w:p>
+    <w:p>
+      <w:pPr>
+        <w:rPr>
+          <w:rFonts w:ascii="Gotham Book" w:eastAsia="Gotham Book" w:hAnsi="Gotham Book" w:cs="Gotham Book"/>
+          <w:b w:val="0"/>
+          <w:sz w:val="24"/>
+        </w:rPr>
+      </w:pPr>
     </w:p>
     <w:sectPr>
       <w:headerReference w:type="default" r:id="rId4"/>

</xml_diff>

<commit_message>
Add line into document
</commit_message>
<xml_diff>
--- a/BillDemo.docx
+++ b/BillDemo.docx
@@ -103,7 +103,7 @@
             <v:stroke joinstyle="miter"/>
             <v:path gradientshapeok="t" o:connecttype="rect"/>
           </v:shapetype>
-          <v:shape id="_x0000_s1025" type="#_x0000_t202" style="width:182pt;height:65pt;margin-top:0;margin-left:0;mso-position-horizontal:right;mso-position-horizontal-relative:margin;mso-position-vertical-relative:margin;position:absolute;z-index:251658240" stroked="f">
+          <v:shape id="_x0000_s1025" type="#_x0000_t202" style="width:182pt;height:65pt;margin-top:35pt;margin-left:0;mso-position-horizontal:right;mso-position-horizontal-relative:margin;mso-position-vertical-relative:margin;position:absolute;z-index:251658240" stroked="f">
             <v:path strokeok="f" textboxrect="0,0,21600,21600"/>
             <v:textbox>
               <w:txbxContent>
@@ -833,6 +833,13 @@
           <w:sz w:val="24"/>
         </w:rPr>
       </w:pPr>
+      <w:r>
+        <w:pict>
+          <v:line id="_x0000_s1026" style="mso-position-horizontal:center;mso-position-horizontal-relative:margin;mso-position-vertical-relative:margin;position:absolute;z-index:251659264" from="0,530pt" to="575pt,530pt" stroked="t" strokeweight="2pt">
+            <v:stroke dashstyle="1 1"/>
+          </v:line>
+        </w:pict>
+      </w:r>
     </w:p>
     <w:sectPr>
       <w:headerReference w:type="default" r:id="rId4"/>
@@ -876,7 +883,7 @@
           </wp:positionV>
           <wp:extent cx="5943600" cy="3230217"/>
           <wp:wrapNone/>
-          <wp:docPr id="100002" name=""/>
+          <wp:docPr id="100003" name=""/>
           <wp:cNvGraphicFramePr>
             <a:graphicFrameLocks xmlns:a="http://schemas.openxmlformats.org/drawingml/2006/main" noChangeAspect="1"/>
           </wp:cNvGraphicFramePr>
@@ -884,7 +891,7 @@
             <a:graphicData uri="http://schemas.openxmlformats.org/drawingml/2006/picture">
               <pic:pic xmlns:pic="http://schemas.openxmlformats.org/drawingml/2006/picture">
                 <pic:nvPicPr>
-                  <pic:cNvPr id="100002" name=""/>
+                  <pic:cNvPr id="100003" name=""/>
                   <pic:cNvPicPr>
                     <a:picLocks noChangeAspect="1"/>
                   </pic:cNvPicPr>

</xml_diff>

<commit_message>
Append text bpx above  the line
</commit_message>
<xml_diff>
--- a/BillDemo.docx
+++ b/BillDemo.docx
@@ -20,90 +20,113 @@
           <w:sz w:val="24"/>
         </w:rPr>
       </w:pPr>
-    </w:p>
-    <w:p>
-      <w:pPr>
-        <w:rPr>
-          <w:rFonts w:ascii="Gotham Book" w:eastAsia="Gotham Book" w:hAnsi="Gotham Book" w:cs="Gotham Book"/>
-          <w:sz w:val="24"/>
-        </w:rPr>
-      </w:pPr>
-      <w:r>
-        <w:rPr>
-          <w:rFonts w:ascii="Gotham Book" w:eastAsia="Gotham Book" w:hAnsi="Gotham Book" w:cs="Gotham Book"/>
-          <w:sz w:val="24"/>
-        </w:rPr>
-        <w:t>1234 Power Grid Way</w:t>
-      </w:r>
-    </w:p>
-    <w:p>
-      <w:pPr>
-        <w:rPr>
-          <w:rFonts w:ascii="Gotham Book" w:eastAsia="Gotham Book" w:hAnsi="Gotham Book" w:cs="Gotham Book"/>
-          <w:sz w:val="24"/>
-        </w:rPr>
-      </w:pPr>
-      <w:r>
-        <w:rPr>
-          <w:rFonts w:ascii="Gotham Book" w:eastAsia="Gotham Book" w:hAnsi="Gotham Book" w:cs="Gotham Book"/>
-          <w:sz w:val="24"/>
-        </w:rPr>
-        <w:t>Electri City, PA 98765-4321</w:t>
-      </w:r>
-    </w:p>
-    <w:p>
-      <w:pPr>
-        <w:rPr>
-          <w:rFonts w:ascii="Gotham Book" w:eastAsia="Gotham Book" w:hAnsi="Gotham Book" w:cs="Gotham Book"/>
-          <w:sz w:val="24"/>
-        </w:rPr>
-      </w:pPr>
-      <w:r>
-        <w:rPr>
-          <w:rFonts w:ascii="Gotham Book" w:eastAsia="Gotham Book" w:hAnsi="Gotham Book" w:cs="Gotham Book"/>
-          <w:sz w:val="24"/>
-        </w:rPr>
-        <w:t>1-800-POWER-UP</w:t>
-      </w:r>
-    </w:p>
-    <w:p>
-      <w:pPr>
-        <w:rPr>
-          <w:rFonts w:ascii="Gotham Book" w:eastAsia="Gotham Book" w:hAnsi="Gotham Book" w:cs="Gotham Book"/>
-          <w:sz w:val="24"/>
-        </w:rPr>
-      </w:pPr>
-      <w:r>
-        <w:rPr>
-          <w:rFonts w:ascii="Gotham Book" w:eastAsia="Gotham Book" w:hAnsi="Gotham Book" w:cs="Gotham Book"/>
-          <w:sz w:val="24"/>
-        </w:rPr>
-        <w:t>help@Globomantics.kwh</w:t>
-      </w:r>
-    </w:p>
-    <w:p>
-      <w:pPr>
-        <w:rPr>
-          <w:rFonts w:ascii="Gotham Book" w:eastAsia="Gotham Book" w:hAnsi="Gotham Book" w:cs="Gotham Book"/>
-          <w:sz w:val="24"/>
-        </w:rPr>
-      </w:pPr>
-    </w:p>
-    <w:p>
-      <w:pPr>
-        <w:rPr>
-          <w:rFonts w:ascii="Gotham Book" w:eastAsia="Gotham Book" w:hAnsi="Gotham Book" w:cs="Gotham Book"/>
-          <w:b/>
-          <w:sz w:val="24"/>
-        </w:rPr>
-      </w:pPr>
       <w:r>
         <w:pict>
           <v:shapetype id="_x0000_t202" coordsize="21600,21600" o:spt="202" path="m,l,21600r21600,l21600,xe">
             <v:stroke joinstyle="miter"/>
             <v:path gradientshapeok="t" o:connecttype="rect"/>
           </v:shapetype>
-          <v:shape id="_x0000_s1025" type="#_x0000_t202" style="width:182pt;height:65pt;margin-top:35pt;margin-left:0;mso-position-horizontal:right;mso-position-horizontal-relative:margin;mso-position-vertical-relative:margin;position:absolute;z-index:251658240" stroked="f">
+          <v:shape id="_x0000_s1025" type="#_x0000_t202" style="width:450pt;height:20pt;margin-top:510pt;margin-left:0;mso-position-horizontal:center;mso-position-horizontal-relative:margin;mso-position-vertical-relative:margin;position:absolute;z-index:251658240" stroked="f">
+            <v:path strokeok="f" textboxrect="0,0,21600,21600"/>
+            <v:textbox>
+              <w:txbxContent>
+                <w:p>
+                  <w:pPr>
+                    <w:jc w:val="center"/>
+                  </w:pPr>
+                  <w:r>
+                    <w:rPr>
+                      <w:rFonts w:ascii="Gotham Book" w:eastAsia="Gotham Book" w:hAnsi="Gotham Book" w:cs="Gotham Book"/>
+                      <w:sz w:val="24"/>
+                    </w:rPr>
+                    <w:t>PLEASE DETACH LOWER PORTION AND RETURN WITH PAYMENT</w:t>
+                  </w:r>
+                </w:p>
+              </w:txbxContent>
+            </v:textbox>
+          </v:shape>
+        </w:pict>
+      </w:r>
+    </w:p>
+    <w:p>
+      <w:pPr>
+        <w:rPr>
+          <w:rFonts w:ascii="Gotham Book" w:eastAsia="Gotham Book" w:hAnsi="Gotham Book" w:cs="Gotham Book"/>
+          <w:sz w:val="24"/>
+        </w:rPr>
+      </w:pPr>
+      <w:r>
+        <w:rPr>
+          <w:rFonts w:ascii="Gotham Book" w:eastAsia="Gotham Book" w:hAnsi="Gotham Book" w:cs="Gotham Book"/>
+          <w:sz w:val="24"/>
+        </w:rPr>
+        <w:t>1234 Power Grid Way</w:t>
+      </w:r>
+    </w:p>
+    <w:p>
+      <w:pPr>
+        <w:rPr>
+          <w:rFonts w:ascii="Gotham Book" w:eastAsia="Gotham Book" w:hAnsi="Gotham Book" w:cs="Gotham Book"/>
+          <w:sz w:val="24"/>
+        </w:rPr>
+      </w:pPr>
+      <w:r>
+        <w:rPr>
+          <w:rFonts w:ascii="Gotham Book" w:eastAsia="Gotham Book" w:hAnsi="Gotham Book" w:cs="Gotham Book"/>
+          <w:sz w:val="24"/>
+        </w:rPr>
+        <w:t>Electri City, PA 98765-4321</w:t>
+      </w:r>
+    </w:p>
+    <w:p>
+      <w:pPr>
+        <w:rPr>
+          <w:rFonts w:ascii="Gotham Book" w:eastAsia="Gotham Book" w:hAnsi="Gotham Book" w:cs="Gotham Book"/>
+          <w:sz w:val="24"/>
+        </w:rPr>
+      </w:pPr>
+      <w:r>
+        <w:rPr>
+          <w:rFonts w:ascii="Gotham Book" w:eastAsia="Gotham Book" w:hAnsi="Gotham Book" w:cs="Gotham Book"/>
+          <w:sz w:val="24"/>
+        </w:rPr>
+        <w:t>1-800-POWER-UP</w:t>
+      </w:r>
+    </w:p>
+    <w:p>
+      <w:pPr>
+        <w:rPr>
+          <w:rFonts w:ascii="Gotham Book" w:eastAsia="Gotham Book" w:hAnsi="Gotham Book" w:cs="Gotham Book"/>
+          <w:sz w:val="24"/>
+        </w:rPr>
+      </w:pPr>
+      <w:r>
+        <w:rPr>
+          <w:rFonts w:ascii="Gotham Book" w:eastAsia="Gotham Book" w:hAnsi="Gotham Book" w:cs="Gotham Book"/>
+          <w:sz w:val="24"/>
+        </w:rPr>
+        <w:t>help@Globomantics.kwh</w:t>
+      </w:r>
+    </w:p>
+    <w:p>
+      <w:pPr>
+        <w:rPr>
+          <w:rFonts w:ascii="Gotham Book" w:eastAsia="Gotham Book" w:hAnsi="Gotham Book" w:cs="Gotham Book"/>
+          <w:sz w:val="24"/>
+        </w:rPr>
+      </w:pPr>
+    </w:p>
+    <w:p>
+      <w:pPr>
+        <w:rPr>
+          <w:rFonts w:ascii="Gotham Book" w:eastAsia="Gotham Book" w:hAnsi="Gotham Book" w:cs="Gotham Book"/>
+          <w:b/>
+          <w:sz w:val="24"/>
+        </w:rPr>
+      </w:pPr>
+      <w:r>
+        <w:pict>
+          <v:shape id="_x0000_s1026" type="#_x0000_t202" style="width:182pt;height:65pt;margin-top:35pt;margin-left:0;mso-position-horizontal:right;mso-position-horizontal-relative:margin;mso-position-vertical-relative:margin;position:absolute;z-index:251659264" stroked="f">
             <v:path strokeok="f" textboxrect="0,0,21600,21600"/>
             <v:textbox>
               <w:txbxContent>
@@ -835,7 +858,7 @@
       </w:pPr>
       <w:r>
         <w:pict>
-          <v:line id="_x0000_s1026" style="mso-position-horizontal:center;mso-position-horizontal-relative:margin;mso-position-vertical-relative:margin;position:absolute;z-index:251659264" from="0,530pt" to="575pt,530pt" stroked="t" strokeweight="2pt">
+          <v:line id="_x0000_s1027" style="mso-position-horizontal:center;mso-position-horizontal-relative:margin;mso-position-vertical-relative:margin;position:absolute;z-index:251660288" from="0,530pt" to="575pt,540pt" stroked="t" strokeweight="2pt">
             <v:stroke dashstyle="1 1"/>
           </v:line>
         </w:pict>
@@ -883,7 +906,7 @@
           </wp:positionV>
           <wp:extent cx="5943600" cy="3230217"/>
           <wp:wrapNone/>
-          <wp:docPr id="100003" name=""/>
+          <wp:docPr id="100004" name=""/>
           <wp:cNvGraphicFramePr>
             <a:graphicFrameLocks xmlns:a="http://schemas.openxmlformats.org/drawingml/2006/main" noChangeAspect="1"/>
           </wp:cNvGraphicFramePr>
@@ -891,7 +914,7 @@
             <a:graphicData uri="http://schemas.openxmlformats.org/drawingml/2006/picture">
               <pic:pic xmlns:pic="http://schemas.openxmlformats.org/drawingml/2006/picture">
                 <pic:nvPicPr>
-                  <pic:cNvPr id="100003" name=""/>
+                  <pic:cNvPr id="100004" name=""/>
                   <pic:cNvPicPr>
                     <a:picLocks noChangeAspect="1"/>
                   </pic:cNvPicPr>

</xml_diff>